<commit_message>
Iteration2: All documents. Steps towards It3
</commit_message>
<xml_diff>
--- a/Iteration2/After Coding/PSPProcessImprovementProposal-Iteration2.docx
+++ b/Iteration2/After Coding/PSPProcessImprovementProposal-Iteration2.docx
@@ -82,7 +82,16 @@
               <w:pStyle w:val="FormText"/>
             </w:pPr>
             <w:r>
-              <w:t>25/03/2019</w:t>
+              <w:t>12</w:t>
+            </w:r>
+            <w:r>
+              <w:t>/0</w:t>
+            </w:r>
+            <w:r>
+              <w:t>4</w:t>
+            </w:r>
+            <w:r>
+              <w:t>/2019</w:t>
             </w:r>
           </w:p>
         </w:tc>
@@ -147,7 +156,7 @@
               <w:pStyle w:val="FormText"/>
             </w:pPr>
             <w:r>
-              <w:t>1</w:t>
+              <w:t>2</w:t>
             </w:r>
           </w:p>
         </w:tc>
@@ -230,7 +239,7 @@
     </w:p>
     <w:tbl>
       <w:tblPr>
-        <w:tblW w:w="0" w:type="auto"/>
+        <w:tblW w:w="8784" w:type="dxa"/>
         <w:tblLayout w:type="fixed"/>
         <w:tblLook w:val="0000" w:firstRow="0" w:lastRow="0" w:firstColumn="0" w:lastColumn="0" w:noHBand="0" w:noVBand="0"/>
       </w:tblPr>
@@ -291,11 +300,14 @@
               <w:pStyle w:val="FormText"/>
               <w:numPr>
                 <w:ilvl w:val="0"/>
-                <w:numId w:val="1"/>
+                <w:numId w:val="3"/>
               </w:numPr>
             </w:pPr>
             <w:r>
-              <w:t>Not enough testing</w:t>
+              <w:t>Repeated code</w:t>
+            </w:r>
+            <w:r>
+              <w:t xml:space="preserve"> (On index.html)</w:t>
             </w:r>
           </w:p>
         </w:tc>
@@ -316,87 +328,17 @@
               <w:pStyle w:val="FormText"/>
               <w:numPr>
                 <w:ilvl w:val="0"/>
-                <w:numId w:val="1"/>
-              </w:numPr>
-            </w:pPr>
-            <w:r>
-              <w:t>Improper scheduling of tasking</w:t>
-            </w:r>
-          </w:p>
-        </w:tc>
-      </w:tr>
-      <w:tr>
-        <w:trPr>
-          <w:cantSplit/>
-        </w:trPr>
-        <w:tc>
-          <w:tcPr>
-            <w:tcW w:w="8784" w:type="dxa"/>
-            <w:tcBorders>
-              <w:bottom w:val="single" w:sz="6" w:space="0" w:color="auto"/>
-            </w:tcBorders>
-          </w:tcPr>
-          <w:p>
-            <w:pPr>
-              <w:pStyle w:val="FormText"/>
-              <w:numPr>
-                <w:ilvl w:val="0"/>
-                <w:numId w:val="1"/>
-              </w:numPr>
-            </w:pPr>
-            <w:r>
-              <w:t xml:space="preserve">HTML index page </w:t>
-            </w:r>
-            <w:r>
-              <w:t xml:space="preserve">got/will get </w:t>
-            </w:r>
-            <w:r>
-              <w:t>too messy</w:t>
-            </w:r>
-          </w:p>
-        </w:tc>
-      </w:tr>
-      <w:tr>
-        <w:trPr>
-          <w:cantSplit/>
-        </w:trPr>
-        <w:tc>
-          <w:tcPr>
-            <w:tcW w:w="8784" w:type="dxa"/>
-            <w:tcBorders>
-              <w:bottom w:val="single" w:sz="6" w:space="0" w:color="auto"/>
-            </w:tcBorders>
-          </w:tcPr>
-          <w:p>
-            <w:pPr>
-              <w:pStyle w:val="FormText"/>
-              <w:numPr>
-                <w:ilvl w:val="0"/>
-                <w:numId w:val="1"/>
+                <w:numId w:val="3"/>
               </w:numPr>
               <w:rPr>
                 <w:lang w:val="en-NZ"/>
               </w:rPr>
             </w:pPr>
-            <w:proofErr w:type="spellStart"/>
             <w:r>
               <w:rPr>
                 <w:lang w:val="en-NZ"/>
               </w:rPr>
-              <w:t>VueJS</w:t>
-            </w:r>
-            <w:proofErr w:type="spellEnd"/>
-            <w:r>
-              <w:rPr>
-                <w:lang w:val="en-NZ"/>
-              </w:rPr>
-              <w:t xml:space="preserve"> caused </w:t>
-            </w:r>
-            <w:r>
-              <w:rPr>
-                <w:lang w:val="en-NZ"/>
-              </w:rPr>
-              <w:t>some frustrations</w:t>
+              <w:t>Not advanced enough (Pretty basic, so far)</w:t>
             </w:r>
           </w:p>
         </w:tc>
@@ -417,30 +359,12 @@
               <w:pStyle w:val="FormText"/>
               <w:numPr>
                 <w:ilvl w:val="0"/>
-                <w:numId w:val="1"/>
+                <w:numId w:val="3"/>
               </w:numPr>
             </w:pPr>
             <w:r>
-              <w:t>Not enough focus of MVC</w:t>
-            </w:r>
-          </w:p>
-        </w:tc>
-      </w:tr>
-      <w:tr>
-        <w:trPr>
-          <w:cantSplit/>
-        </w:trPr>
-        <w:tc>
-          <w:tcPr>
-            <w:tcW w:w="8784" w:type="dxa"/>
-            <w:tcBorders>
-              <w:bottom w:val="single" w:sz="6" w:space="0" w:color="auto"/>
-            </w:tcBorders>
-          </w:tcPr>
-          <w:p>
-            <w:pPr>
-              <w:pStyle w:val="FormText"/>
-            </w:pPr>
+              <w:t>Moving data/state around will become a nightmare unless I improve it</w:t>
+            </w:r>
           </w:p>
         </w:tc>
       </w:tr>
@@ -589,13 +513,7 @@
               </w:numPr>
             </w:pPr>
             <w:r>
-              <w:t>Improved Testing</w:t>
-            </w:r>
-            <w:r>
-              <w:t xml:space="preserve"> - </w:t>
-            </w:r>
-            <w:r>
-              <w:t>More focus on Testing and more tests created before any code is written</w:t>
+              <w:t>Move to Vue-CLI</w:t>
             </w:r>
           </w:p>
         </w:tc>
@@ -620,31 +538,7 @@
               </w:numPr>
             </w:pPr>
             <w:r>
-              <w:t xml:space="preserve">Improved scheduling of tasks with priorities created </w:t>
-            </w:r>
-            <w:r>
-              <w:t>in order to create work in a timely manner,</w:t>
-            </w:r>
-          </w:p>
-        </w:tc>
-      </w:tr>
-      <w:tr>
-        <w:trPr>
-          <w:cantSplit/>
-        </w:trPr>
-        <w:tc>
-          <w:tcPr>
-            <w:tcW w:w="8784" w:type="dxa"/>
-            <w:tcBorders>
-              <w:bottom w:val="single" w:sz="6" w:space="0" w:color="auto"/>
-            </w:tcBorders>
-          </w:tcPr>
-          <w:p>
-            <w:pPr>
-              <w:pStyle w:val="FormText"/>
-            </w:pPr>
-            <w:r>
-              <w:t>And in a correct order</w:t>
+              <w:t>Use components</w:t>
             </w:r>
           </w:p>
         </w:tc>
@@ -669,7 +563,7 @@
               </w:numPr>
             </w:pPr>
             <w:r>
-              <w:t>Create tabs to correct the messy and unorganized index.html page</w:t>
+              <w:t>Use Bootstrap-Vue</w:t>
             </w:r>
           </w:p>
         </w:tc>
@@ -693,45 +587,8 @@
                 <w:numId w:val="2"/>
               </w:numPr>
             </w:pPr>
-            <w:proofErr w:type="spellStart"/>
-            <w:r>
-              <w:t>VueJS</w:t>
-            </w:r>
-            <w:proofErr w:type="spellEnd"/>
-            <w:r>
-              <w:t xml:space="preserve"> caused many frustrations</w:t>
-            </w:r>
-            <w:r>
-              <w:t xml:space="preserve">. Will spend time learning </w:t>
-            </w:r>
-            <w:proofErr w:type="spellStart"/>
-            <w:r>
-              <w:t>VueJS</w:t>
-            </w:r>
-            <w:proofErr w:type="spellEnd"/>
-            <w:r>
-              <w:t xml:space="preserve"> to a higher level to become</w:t>
-            </w:r>
-          </w:p>
-        </w:tc>
-      </w:tr>
-      <w:tr>
-        <w:trPr>
-          <w:cantSplit/>
-        </w:trPr>
-        <w:tc>
-          <w:tcPr>
-            <w:tcW w:w="8784" w:type="dxa"/>
-            <w:tcBorders>
-              <w:bottom w:val="single" w:sz="6" w:space="0" w:color="auto"/>
-            </w:tcBorders>
-          </w:tcPr>
-          <w:p>
-            <w:pPr>
-              <w:pStyle w:val="FormText"/>
-            </w:pPr>
-            <w:r>
-              <w:t>More familiar with it</w:t>
+            <w:r>
+              <w:t>Use a global event bus for data/state?</w:t>
             </w:r>
           </w:p>
         </w:tc>
@@ -756,49 +613,10 @@
               </w:numPr>
             </w:pPr>
             <w:r>
-              <w:t>Will spend more time separat</w:t>
-            </w:r>
-            <w:r>
-              <w:t>ing code into MVC</w:t>
+              <w:t>Programmatically display tabs depending on how many game types there are</w:t>
             </w:r>
             <w:bookmarkStart w:id="0" w:name="_GoBack"/>
             <w:bookmarkEnd w:id="0"/>
-          </w:p>
-        </w:tc>
-      </w:tr>
-      <w:tr>
-        <w:trPr>
-          <w:cantSplit/>
-        </w:trPr>
-        <w:tc>
-          <w:tcPr>
-            <w:tcW w:w="8784" w:type="dxa"/>
-            <w:tcBorders>
-              <w:bottom w:val="single" w:sz="6" w:space="0" w:color="auto"/>
-            </w:tcBorders>
-          </w:tcPr>
-          <w:p>
-            <w:pPr>
-              <w:pStyle w:val="FormText"/>
-            </w:pPr>
-          </w:p>
-        </w:tc>
-      </w:tr>
-      <w:tr>
-        <w:trPr>
-          <w:cantSplit/>
-        </w:trPr>
-        <w:tc>
-          <w:tcPr>
-            <w:tcW w:w="8784" w:type="dxa"/>
-            <w:tcBorders>
-              <w:bottom w:val="single" w:sz="6" w:space="0" w:color="auto"/>
-            </w:tcBorders>
-          </w:tcPr>
-          <w:p>
-            <w:pPr>
-              <w:pStyle w:val="FormText"/>
-            </w:pPr>
           </w:p>
         </w:tc>
       </w:tr>
@@ -1144,6 +962,95 @@
 <file path=word/numbering.xml><?xml version="1.0" encoding="utf-8"?>
 <w:numbering xmlns:wpc="http://schemas.microsoft.com/office/word/2010/wordprocessingCanvas" xmlns:cx="http://schemas.microsoft.com/office/drawing/2014/chartex" xmlns:cx1="http://schemas.microsoft.com/office/drawing/2015/9/8/chartex" xmlns:cx2="http://schemas.microsoft.com/office/drawing/2015/10/21/chartex" xmlns:cx3="http://schemas.microsoft.com/office/drawing/2016/5/9/chartex" xmlns:cx4="http://schemas.microsoft.com/office/drawing/2016/5/10/chartex" xmlns:cx5="http://schemas.microsoft.com/office/drawing/2016/5/11/chartex" xmlns:cx6="http://schemas.microsoft.com/office/drawing/2016/5/12/chartex" xmlns:cx7="http://schemas.microsoft.com/office/drawing/2016/5/13/chartex" xmlns:cx8="http://schemas.microsoft.com/office/drawing/2016/5/14/chartex" xmlns:mc="http://schemas.openxmlformats.org/markup-compatibility/2006" xmlns:aink="http://schemas.microsoft.com/office/drawing/2016/ink" xmlns:am3d="http://schemas.microsoft.com/office/drawing/2017/model3d" xmlns:o="urn:schemas-microsoft-com:office:office" xmlns:r="http://schemas.openxmlformats.org/officeDocument/2006/relationships" xmlns:m="http://schemas.openxmlformats.org/officeDocument/2006/math" xmlns:v="urn:schemas-microsoft-com:vml" xmlns:wp14="http://schemas.microsoft.com/office/word/2010/wordprocessingDrawing" xmlns:wp="http://schemas.openxmlformats.org/drawingml/2006/wordprocessingDrawing" xmlns:w10="urn:schemas-microsoft-com:office:word" xmlns:w="http://schemas.openxmlformats.org/wordprocessingml/2006/main" xmlns:w14="http://schemas.microsoft.com/office/word/2010/wordml" xmlns:w15="http://schemas.microsoft.com/office/word/2012/wordml" xmlns:w16cid="http://schemas.microsoft.com/office/word/2016/wordml/cid" xmlns:w16se="http://schemas.microsoft.com/office/word/2015/wordml/symex" xmlns:wpg="http://schemas.microsoft.com/office/word/2010/wordprocessingGroup" xmlns:wpi="http://schemas.microsoft.com/office/word/2010/wordprocessingInk" xmlns:wne="http://schemas.microsoft.com/office/word/2006/wordml" xmlns:wps="http://schemas.microsoft.com/office/word/2010/wordprocessingShape" mc:Ignorable="w14 w15 w16se w16cid wp14">
   <w:abstractNum w:abstractNumId="0" w15:restartNumberingAfterBreak="0">
+    <w:nsid w:val="39F8285C"/>
+    <w:multiLevelType w:val="hybridMultilevel"/>
+    <w:tmpl w:val="0576F538"/>
+    <w:lvl w:ilvl="0" w:tplc="1409000F">
+      <w:start w:val="1"/>
+      <w:numFmt w:val="decimal"/>
+      <w:lvlText w:val="%1."/>
+      <w:lvlJc w:val="left"/>
+      <w:pPr>
+        <w:ind w:left="720" w:hanging="360"/>
+      </w:pPr>
+      <w:rPr>
+        <w:rFonts w:hint="default"/>
+      </w:rPr>
+    </w:lvl>
+    <w:lvl w:ilvl="1" w:tplc="14090019" w:tentative="1">
+      <w:start w:val="1"/>
+      <w:numFmt w:val="lowerLetter"/>
+      <w:lvlText w:val="%2."/>
+      <w:lvlJc w:val="left"/>
+      <w:pPr>
+        <w:ind w:left="1440" w:hanging="360"/>
+      </w:pPr>
+    </w:lvl>
+    <w:lvl w:ilvl="2" w:tplc="1409001B" w:tentative="1">
+      <w:start w:val="1"/>
+      <w:numFmt w:val="lowerRoman"/>
+      <w:lvlText w:val="%3."/>
+      <w:lvlJc w:val="right"/>
+      <w:pPr>
+        <w:ind w:left="2160" w:hanging="180"/>
+      </w:pPr>
+    </w:lvl>
+    <w:lvl w:ilvl="3" w:tplc="1409000F" w:tentative="1">
+      <w:start w:val="1"/>
+      <w:numFmt w:val="decimal"/>
+      <w:lvlText w:val="%4."/>
+      <w:lvlJc w:val="left"/>
+      <w:pPr>
+        <w:ind w:left="2880" w:hanging="360"/>
+      </w:pPr>
+    </w:lvl>
+    <w:lvl w:ilvl="4" w:tplc="14090019" w:tentative="1">
+      <w:start w:val="1"/>
+      <w:numFmt w:val="lowerLetter"/>
+      <w:lvlText w:val="%5."/>
+      <w:lvlJc w:val="left"/>
+      <w:pPr>
+        <w:ind w:left="3600" w:hanging="360"/>
+      </w:pPr>
+    </w:lvl>
+    <w:lvl w:ilvl="5" w:tplc="1409001B" w:tentative="1">
+      <w:start w:val="1"/>
+      <w:numFmt w:val="lowerRoman"/>
+      <w:lvlText w:val="%6."/>
+      <w:lvlJc w:val="right"/>
+      <w:pPr>
+        <w:ind w:left="4320" w:hanging="180"/>
+      </w:pPr>
+    </w:lvl>
+    <w:lvl w:ilvl="6" w:tplc="1409000F" w:tentative="1">
+      <w:start w:val="1"/>
+      <w:numFmt w:val="decimal"/>
+      <w:lvlText w:val="%7."/>
+      <w:lvlJc w:val="left"/>
+      <w:pPr>
+        <w:ind w:left="5040" w:hanging="360"/>
+      </w:pPr>
+    </w:lvl>
+    <w:lvl w:ilvl="7" w:tplc="14090019" w:tentative="1">
+      <w:start w:val="1"/>
+      <w:numFmt w:val="lowerLetter"/>
+      <w:lvlText w:val="%8."/>
+      <w:lvlJc w:val="left"/>
+      <w:pPr>
+        <w:ind w:left="5760" w:hanging="360"/>
+      </w:pPr>
+    </w:lvl>
+    <w:lvl w:ilvl="8" w:tplc="1409001B" w:tentative="1">
+      <w:start w:val="1"/>
+      <w:numFmt w:val="lowerRoman"/>
+      <w:lvlText w:val="%9."/>
+      <w:lvlJc w:val="right"/>
+      <w:pPr>
+        <w:ind w:left="6480" w:hanging="180"/>
+      </w:pPr>
+    </w:lvl>
+  </w:abstractNum>
+  <w:abstractNum w:abstractNumId="1" w15:restartNumberingAfterBreak="0">
     <w:nsid w:val="3BEE4973"/>
     <w:multiLevelType w:val="hybridMultilevel"/>
     <w:tmpl w:val="48DEBD5C"/>
@@ -1232,7 +1139,7 @@
       </w:pPr>
     </w:lvl>
   </w:abstractNum>
-  <w:abstractNum w:abstractNumId="1" w15:restartNumberingAfterBreak="0">
+  <w:abstractNum w:abstractNumId="2" w15:restartNumberingAfterBreak="0">
     <w:nsid w:val="557669D9"/>
     <w:multiLevelType w:val="hybridMultilevel"/>
     <w:tmpl w:val="9E2C7014"/>
@@ -1322,10 +1229,13 @@
     </w:lvl>
   </w:abstractNum>
   <w:num w:numId="1">
-    <w:abstractNumId w:val="0"/>
+    <w:abstractNumId w:val="1"/>
   </w:num>
   <w:num w:numId="2">
-    <w:abstractNumId w:val="1"/>
+    <w:abstractNumId w:val="2"/>
+  </w:num>
+  <w:num w:numId="3">
+    <w:abstractNumId w:val="0"/>
   </w:num>
 </w:numbering>
 </file>

</xml_diff>